<commit_message>
BOOM - changed Tuple to immutable Location
</commit_message>
<xml_diff>
--- a/OOPDraw/OOPDraw Student Workbook.docx
+++ b/OOPDraw/OOPDraw Student Workbook.docx
@@ -3074,7 +3074,23 @@
           <w:color w:val="000000"/>
           <w:highlight w:val="yellow"/>
         </w:rPr>
-        <w:t xml:space="preserve"> = y;</w:t>
+        <w:t xml:space="preserve"> = </w:t>
+      </w:r>
+      <w:proofErr w:type="spellStart"/>
+      <w:r>
+        <w:rPr>
+          <w:color w:val="000000"/>
+          <w:highlight w:val="yellow"/>
+        </w:rPr>
+        <w:t>centreY</w:t>
+      </w:r>
+      <w:proofErr w:type="spellEnd"/>
+      <w:r>
+        <w:rPr>
+          <w:color w:val="000000"/>
+          <w:highlight w:val="yellow"/>
+        </w:rPr>
+        <w:t>;</w:t>
       </w:r>
     </w:p>
     <w:p>
@@ -4231,7 +4247,19 @@
         <w:rPr>
           <w:highlight w:val="yellow"/>
         </w:rPr>
-        <w:t>-SideLength</w:t>
+        <w:t>-</w:t>
+      </w:r>
+      <w:r>
+        <w:rPr>
+          <w:highlight w:val="yellow"/>
+        </w:rPr>
+        <w:t>sq.</w:t>
+      </w:r>
+      <w:r>
+        <w:rPr>
+          <w:highlight w:val="yellow"/>
+        </w:rPr>
+        <w:t>SideLength</w:t>
       </w:r>
       <w:proofErr w:type="spellEnd"/>
       <w:r>
@@ -4284,7 +4312,19 @@
         <w:rPr>
           <w:highlight w:val="yellow"/>
         </w:rPr>
-        <w:t>-SideLength</w:t>
+        <w:t>-</w:t>
+      </w:r>
+      <w:r>
+        <w:rPr>
+          <w:highlight w:val="yellow"/>
+        </w:rPr>
+        <w:t>sq.</w:t>
+      </w:r>
+      <w:r>
+        <w:rPr>
+          <w:highlight w:val="yellow"/>
+        </w:rPr>
+        <w:t>SideLength</w:t>
       </w:r>
       <w:proofErr w:type="spellEnd"/>
       <w:r>
@@ -10585,7 +10625,13 @@
         <w:t>in</w:t>
       </w:r>
       <w:r>
-        <w:t xml:space="preserve"> list)</w:t>
+        <w:t xml:space="preserve"> </w:t>
+      </w:r>
+      <w:r>
+        <w:t>shapes</w:t>
+      </w:r>
+      <w:r>
+        <w:t>)</w:t>
       </w:r>
     </w:p>
     <w:p>
@@ -10680,19 +10726,29 @@
         </w:rPr>
         <w:t xml:space="preserve">The problem is that growing each of the shapes means that they are no longer in the correct position relative to each other.  We can fix this by moving the centre of each drawing by the same factor. </w:t>
       </w:r>
-      <w:proofErr w:type="spellStart"/>
       <w:r>
         <w:rPr>
           <w:b w:val="0"/>
         </w:rPr>
-        <w:t>Sdd</w:t>
-      </w:r>
-      <w:proofErr w:type="spellEnd"/>
+        <w:t>A</w:t>
+      </w:r>
       <w:r>
         <w:rPr>
           <w:b w:val="0"/>
         </w:rPr>
-        <w:t xml:space="preserve"> these two lines of code into each of the two implementations of the draw method:</w:t>
+        <w:t xml:space="preserve">dd these two lines of code into each of the two implementations of the </w:t>
+      </w:r>
+      <w:r>
+        <w:rPr>
+          <w:b w:val="0"/>
+        </w:rPr>
+        <w:t>GrowBy</w:t>
+      </w:r>
+      <w:r>
+        <w:rPr>
+          <w:b w:val="0"/>
+        </w:rPr>
+        <w:t xml:space="preserve"> method:</w:t>
       </w:r>
     </w:p>
     <w:p>
@@ -11838,7 +11894,13 @@
         <w:t>in</w:t>
       </w:r>
       <w:r>
-        <w:t xml:space="preserve"> list)</w:t>
+        <w:t xml:space="preserve"> </w:t>
+      </w:r>
+      <w:r>
+        <w:t>shapes</w:t>
+      </w:r>
+      <w:r>
+        <w:t>)</w:t>
       </w:r>
     </w:p>
     <w:p>
@@ -12257,271 +12319,349 @@
       <w:pPr>
         <w:pStyle w:val="Heading1"/>
       </w:pPr>
+    </w:p>
+    <w:p>
+      <w:pPr>
+        <w:pStyle w:val="Heading3"/>
+      </w:pPr>
+      <w:r>
+        <w:t>Add further methods for Erase, Move, Grow, and Rotate</w:t>
+      </w:r>
+    </w:p>
+    <w:p>
+      <w:r>
+        <w:t xml:space="preserve">Add two circles into drawing, but note that we can’t add them into our array because they are of a different type, </w:t>
+      </w:r>
+      <w:proofErr w:type="gramStart"/>
+      <w:r>
+        <w:t>have to</w:t>
+      </w:r>
+      <w:proofErr w:type="gramEnd"/>
+      <w:r>
+        <w:t xml:space="preserve"> treat them differently</w:t>
+      </w:r>
+    </w:p>
+    <w:p>
+      <w:pPr>
+        <w:pStyle w:val="Heading2"/>
+      </w:pPr>
+      <w:r>
+        <w:t>Introducing abstract types</w:t>
+      </w:r>
+    </w:p>
+    <w:p>
+      <w:r>
+        <w:t>Define abstract Shape and make Circle and Square inherit from it</w:t>
+      </w:r>
+    </w:p>
+    <w:p>
+      <w:r>
+        <w:t>Explain abstract -  you can’t say new Shape</w:t>
+      </w:r>
+    </w:p>
+    <w:p>
+      <w:r>
+        <w:t>Now we can change type of array to Shape and add both Circles and Squares</w:t>
+      </w:r>
+    </w:p>
+    <w:p>
+      <w:r>
+        <w:t xml:space="preserve">But it still won’t let us call Draw or Move on our array </w:t>
+      </w:r>
+      <w:proofErr w:type="gramStart"/>
+      <w:r>
+        <w:t>members ,</w:t>
+      </w:r>
+      <w:proofErr w:type="gramEnd"/>
+      <w:r>
+        <w:t xml:space="preserve"> because it doesn’t know that Shape has those methods</w:t>
+      </w:r>
+    </w:p>
+    <w:p>
+      <w:r>
+        <w:t>Define abstract methods for Draw, Move, and Grow, and change implementations to override them</w:t>
+      </w:r>
+    </w:p>
+    <w:p>
+      <w:pPr>
+        <w:rPr>
+          <w:i/>
+        </w:rPr>
+      </w:pPr>
+      <w:r>
+        <w:t xml:space="preserve">Now we can call those methods on all shapes, </w:t>
+      </w:r>
+      <w:r>
+        <w:rPr>
+          <w:i/>
+        </w:rPr>
+        <w:t>without knowing which specific type (Square or Circle) we are dealing with. This is called Polymorphism</w:t>
+      </w:r>
+    </w:p>
+    <w:p>
+      <w:pPr>
+        <w:pStyle w:val="Heading2"/>
+        <w:rPr>
+          <w:i/>
+        </w:rPr>
+      </w:pPr>
+      <w:r>
+        <w:rPr>
+          <w:i/>
+        </w:rPr>
+        <w:t>Introducing inherited functionality</w:t>
+      </w:r>
+    </w:p>
+    <w:p>
+      <w:pPr>
+        <w:rPr>
+          <w:i/>
+        </w:rPr>
+      </w:pPr>
+      <w:r>
+        <w:rPr>
+          <w:i/>
+        </w:rPr>
+        <w:t>Notice that the two implementations of Move are the same</w:t>
+      </w:r>
+    </w:p>
+    <w:p>
+      <w:pPr>
+        <w:rPr>
+          <w:i/>
+        </w:rPr>
+      </w:pPr>
+      <w:r>
+        <w:rPr>
+          <w:i/>
+        </w:rPr>
+        <w:t xml:space="preserve">Move the implementation up into Shape, but also need to move up the properties that </w:t>
+      </w:r>
+      <w:proofErr w:type="gramStart"/>
+      <w:r>
+        <w:rPr>
+          <w:i/>
+        </w:rPr>
+        <w:t>this needs</w:t>
+      </w:r>
+      <w:proofErr w:type="gramEnd"/>
+      <w:r>
+        <w:rPr>
+          <w:i/>
+        </w:rPr>
+        <w:t>.</w:t>
+      </w:r>
+    </w:p>
+    <w:p>
+      <w:pPr>
+        <w:rPr>
+          <w:i/>
+        </w:rPr>
+      </w:pPr>
+      <w:r>
+        <w:rPr>
+          <w:i/>
+        </w:rPr>
+        <w:t xml:space="preserve">Now we are not just implementing the same methods, we are </w:t>
+      </w:r>
+      <w:proofErr w:type="gramStart"/>
+      <w:r>
+        <w:t xml:space="preserve">inheriting </w:t>
+      </w:r>
+      <w:r>
+        <w:rPr>
+          <w:i/>
+        </w:rPr>
+        <w:t xml:space="preserve"> some</w:t>
+      </w:r>
+      <w:proofErr w:type="gramEnd"/>
+      <w:r>
+        <w:rPr>
+          <w:i/>
+        </w:rPr>
+        <w:t xml:space="preserve"> of them</w:t>
+      </w:r>
+    </w:p>
+    <w:p>
+      <w:pPr>
+        <w:pStyle w:val="Heading2"/>
+        <w:rPr>
+          <w:i/>
+        </w:rPr>
+      </w:pPr>
+      <w:r>
+        <w:rPr>
+          <w:i/>
+        </w:rPr>
+        <w:t>Introducing interfaces to provide some kinds of commonality</w:t>
+      </w:r>
+    </w:p>
+    <w:p>
+      <w:pPr>
+        <w:rPr>
+          <w:i/>
+        </w:rPr>
+      </w:pPr>
+      <w:r>
+        <w:rPr>
+          <w:i/>
+        </w:rPr>
+        <w:t>Exercise: Add Equilateral Triangle</w:t>
+      </w:r>
+    </w:p>
+    <w:p>
+      <w:pPr>
+        <w:rPr>
+          <w:i/>
+        </w:rPr>
+      </w:pPr>
+      <w:r>
+        <w:rPr>
+          <w:i/>
+        </w:rPr>
+        <w:t>Add Orientation property and Rotate method, and make this work in Draw</w:t>
+      </w:r>
+    </w:p>
+    <w:p>
+      <w:pPr>
+        <w:rPr>
+          <w:i/>
+        </w:rPr>
+      </w:pPr>
+      <w:r>
+        <w:rPr>
+          <w:i/>
+        </w:rPr>
+        <w:t>Do the same for Square; it makes no sense for Circle</w:t>
+      </w:r>
+    </w:p>
+    <w:p>
+      <w:pPr>
+        <w:rPr>
+          <w:i/>
+        </w:rPr>
+      </w:pPr>
+      <w:r>
+        <w:rPr>
+          <w:i/>
+        </w:rPr>
+        <w:t>How can we rotate all rotatable?</w:t>
+      </w:r>
+    </w:p>
+    <w:p>
+      <w:pPr>
+        <w:pStyle w:val="Heading2"/>
+      </w:pPr>
+      <w:r>
+        <w:t xml:space="preserve">Interfaces – </w:t>
+      </w:r>
+      <w:proofErr w:type="spellStart"/>
+      <w:r>
+        <w:t>IStretchable</w:t>
+      </w:r>
+      <w:proofErr w:type="spellEnd"/>
+      <w:r>
+        <w:t xml:space="preserve"> for rectangle, </w:t>
+      </w:r>
+      <w:proofErr w:type="spellStart"/>
+      <w:r>
+        <w:t>elipse</w:t>
+      </w:r>
+      <w:proofErr w:type="spellEnd"/>
+    </w:p>
+    <w:p>
+      <w:pPr>
+        <w:pStyle w:val="Heading2"/>
+        <w:rPr>
+          <w:i/>
+        </w:rPr>
+      </w:pPr>
+      <w:r>
+        <w:rPr>
+          <w:i/>
+        </w:rPr>
+        <w:t>Introducing association</w:t>
+      </w:r>
+    </w:p>
+    <w:p>
+      <w:pPr>
+        <w:rPr>
+          <w:i/>
+        </w:rPr>
+      </w:pPr>
+      <w:r>
+        <w:rPr>
+          <w:i/>
+        </w:rPr>
+        <w:t>Use Group for this?</w:t>
+      </w:r>
+    </w:p>
+    <w:p>
+      <w:pPr>
+        <w:pStyle w:val="Heading1"/>
+      </w:pPr>
+      <w:r>
+        <w:lastRenderedPageBreak/>
+        <w:t>Think about -  how to make it an interactive GUI</w:t>
+      </w:r>
+    </w:p>
+    <w:p>
+      <w:r>
+        <w:t xml:space="preserve">Single buttons to add individual objects e.g. Square, Circle, or to invoke a function to add a </w:t>
+      </w:r>
+      <w:proofErr w:type="gramStart"/>
+      <w:r>
+        <w:t>ready made</w:t>
+      </w:r>
+      <w:proofErr w:type="gramEnd"/>
+      <w:r>
+        <w:t xml:space="preserve"> drawing (specified in code).  Objects are added with default location, size, then there are methods to move them etc.  Added object is automatically selected  -  it is rendered in bold and held in  a selected property somewhere.</w:t>
+      </w:r>
       <w:bookmarkStart w:id="0" w:name="_GoBack"/>
       <w:bookmarkEnd w:id="0"/>
     </w:p>
     <w:p>
-      <w:pPr>
-        <w:pStyle w:val="Heading3"/>
-      </w:pPr>
-      <w:r>
-        <w:t>Add further methods for Erase, Move, Grow, and Rotate</w:t>
-      </w:r>
-    </w:p>
-    <w:p>
-      <w:r>
-        <w:t xml:space="preserve">Add two circles into drawing, but note that we can’t add them into our array because they are of a different type, </w:t>
+      <w:r>
+        <w:t>Give all shapes a Select &amp; Deselect method, which draws them in bold or not.</w:t>
+      </w:r>
+    </w:p>
+    <w:p>
+      <w:r>
+        <w:t>Have a single List of all objects.  On-screen buttons to poll through objects, selecting one at a time.</w:t>
+      </w:r>
+    </w:p>
+    <w:p>
+      <w:r>
+        <w:t>Alternative option allows multi-select.</w:t>
+      </w:r>
+    </w:p>
+    <w:p>
+      <w:r>
+        <w:t>Then on the selected object or objects, have various methods such as grow, move, rotate, stretch.</w:t>
+      </w:r>
+    </w:p>
+    <w:p>
+      <w:r>
+        <w:t xml:space="preserve">When it is a multi-select, option to make a group </w:t>
       </w:r>
       <w:proofErr w:type="gramStart"/>
       <w:r>
-        <w:t>have to</w:t>
+        <w:t>object  -</w:t>
       </w:r>
       <w:proofErr w:type="gramEnd"/>
       <w:r>
-        <w:t xml:space="preserve"> treat them differently</w:t>
-      </w:r>
-    </w:p>
-    <w:p>
-      <w:pPr>
-        <w:pStyle w:val="Heading2"/>
-      </w:pPr>
-      <w:r>
-        <w:t>Introducing abstract types</w:t>
-      </w:r>
-    </w:p>
-    <w:p>
-      <w:r>
-        <w:t>Define abstract Shape and make Circle and Square inherit from it</w:t>
-      </w:r>
-    </w:p>
-    <w:p>
-      <w:r>
-        <w:t>Explain abstract -  you can’t say new Shape</w:t>
-      </w:r>
-    </w:p>
-    <w:p>
-      <w:r>
-        <w:t>Now we can change type of array to Shape and add both Circles and Squares</w:t>
-      </w:r>
-    </w:p>
-    <w:p>
-      <w:r>
-        <w:t xml:space="preserve">But it still won’t let us call Draw or Move on our array </w:t>
+        <w:t xml:space="preserve">  replacing the component objects in the main list.  </w:t>
       </w:r>
       <w:proofErr w:type="gramStart"/>
       <w:r>
-        <w:t>members ,</w:t>
+        <w:t>Also</w:t>
       </w:r>
       <w:proofErr w:type="gramEnd"/>
       <w:r>
-        <w:t xml:space="preserve"> because it doesn’t know that Shape has those methods</w:t>
-      </w:r>
-    </w:p>
-    <w:p>
-      <w:r>
-        <w:t>Define abstract methods for Draw, Move, and Grow, and change implementations to override them</w:t>
-      </w:r>
-    </w:p>
-    <w:p>
-      <w:pPr>
-        <w:rPr>
-          <w:i/>
-        </w:rPr>
-      </w:pPr>
-      <w:r>
-        <w:t xml:space="preserve">Now we can call those methods on all shapes, </w:t>
-      </w:r>
-      <w:r>
-        <w:rPr>
-          <w:i/>
-        </w:rPr>
-        <w:t>without knowing which specific type (Square or Circle) we are dealing with. This is called Polymorphism</w:t>
-      </w:r>
-    </w:p>
-    <w:p>
-      <w:pPr>
-        <w:pStyle w:val="Heading2"/>
-        <w:rPr>
-          <w:i/>
-        </w:rPr>
-      </w:pPr>
-      <w:r>
-        <w:rPr>
-          <w:i/>
-        </w:rPr>
-        <w:t>Introducing inherited functionality</w:t>
-      </w:r>
-    </w:p>
-    <w:p>
-      <w:pPr>
-        <w:rPr>
-          <w:i/>
-        </w:rPr>
-      </w:pPr>
-      <w:r>
-        <w:rPr>
-          <w:i/>
-        </w:rPr>
-        <w:t>Notice that the two implementations of Move are the same</w:t>
-      </w:r>
-    </w:p>
-    <w:p>
-      <w:pPr>
-        <w:rPr>
-          <w:i/>
-        </w:rPr>
-      </w:pPr>
-      <w:r>
-        <w:rPr>
-          <w:i/>
-        </w:rPr>
-        <w:t xml:space="preserve">Move the implementation up into Shape, but also need to move up the properties that </w:t>
-      </w:r>
-      <w:proofErr w:type="gramStart"/>
-      <w:r>
-        <w:rPr>
-          <w:i/>
-        </w:rPr>
-        <w:t>this needs</w:t>
-      </w:r>
-      <w:proofErr w:type="gramEnd"/>
-      <w:r>
-        <w:rPr>
-          <w:i/>
-        </w:rPr>
-        <w:t>.</w:t>
-      </w:r>
-    </w:p>
-    <w:p>
-      <w:pPr>
-        <w:rPr>
-          <w:i/>
-        </w:rPr>
-      </w:pPr>
-      <w:r>
-        <w:rPr>
-          <w:i/>
-        </w:rPr>
-        <w:t xml:space="preserve">Now we are not just implementing the same methods, we are </w:t>
-      </w:r>
-      <w:proofErr w:type="gramStart"/>
-      <w:r>
-        <w:t xml:space="preserve">inheriting </w:t>
-      </w:r>
-      <w:r>
-        <w:rPr>
-          <w:i/>
-        </w:rPr>
-        <w:t xml:space="preserve"> some</w:t>
-      </w:r>
-      <w:proofErr w:type="gramEnd"/>
-      <w:r>
-        <w:rPr>
-          <w:i/>
-        </w:rPr>
-        <w:t xml:space="preserve"> of them</w:t>
-      </w:r>
-    </w:p>
-    <w:p>
-      <w:pPr>
-        <w:pStyle w:val="Heading2"/>
-        <w:rPr>
-          <w:i/>
-        </w:rPr>
-      </w:pPr>
-      <w:r>
-        <w:rPr>
-          <w:i/>
-        </w:rPr>
-        <w:t>Introducing interfaces to provide some kinds of commonality</w:t>
-      </w:r>
-    </w:p>
-    <w:p>
-      <w:pPr>
-        <w:rPr>
-          <w:i/>
-        </w:rPr>
-      </w:pPr>
-      <w:r>
-        <w:rPr>
-          <w:i/>
-        </w:rPr>
-        <w:t>Exercise: Add Equilateral Triangle</w:t>
-      </w:r>
-    </w:p>
-    <w:p>
-      <w:pPr>
-        <w:rPr>
-          <w:i/>
-        </w:rPr>
-      </w:pPr>
-      <w:r>
-        <w:rPr>
-          <w:i/>
-        </w:rPr>
-        <w:t>Add Orientation property and Rotate method, and make this work in Draw</w:t>
-      </w:r>
-    </w:p>
-    <w:p>
-      <w:pPr>
-        <w:rPr>
-          <w:i/>
-        </w:rPr>
-      </w:pPr>
-      <w:r>
-        <w:rPr>
-          <w:i/>
-        </w:rPr>
-        <w:t>Do the same for Square; it makes no sense for Circle</w:t>
-      </w:r>
-    </w:p>
-    <w:p>
-      <w:pPr>
-        <w:rPr>
-          <w:i/>
-        </w:rPr>
-      </w:pPr>
-      <w:r>
-        <w:rPr>
-          <w:i/>
-        </w:rPr>
-        <w:t>How can we rotate all rotatable?</w:t>
-      </w:r>
-    </w:p>
-    <w:p>
-      <w:pPr>
-        <w:pStyle w:val="Heading2"/>
-        <w:rPr>
-          <w:i/>
-        </w:rPr>
-      </w:pPr>
-      <w:r>
-        <w:rPr>
-          <w:i/>
-        </w:rPr>
-        <w:t>Introducing association</w:t>
-      </w:r>
-    </w:p>
-    <w:p>
-      <w:pPr>
-        <w:rPr>
-          <w:i/>
-        </w:rPr>
-      </w:pPr>
-      <w:r>
-        <w:rPr>
-          <w:i/>
-        </w:rPr>
-        <w:t>Define Truck with Cab, Body, Wheels</w:t>
-      </w:r>
-    </w:p>
-    <w:p>
-      <w:pPr>
-        <w:rPr>
-          <w:i/>
-        </w:rPr>
-      </w:pPr>
-    </w:p>
+        <w:t xml:space="preserve"> to ungroup.</w:t>
+      </w:r>
+    </w:p>
+    <w:p/>
     <w:p>
       <w:pPr>
         <w:pStyle w:val="Heading1"/>
@@ -12633,7 +12773,7 @@
           <w:rPr>
             <w:noProof/>
           </w:rPr>
-          <w:t>19</w:t>
+          <w:t>20</w:t>
         </w:r>
         <w:r>
           <w:rPr>
@@ -14310,7 +14450,7 @@
 </file>
 
 <file path=customXml/itemProps1.xml><?xml version="1.0" encoding="utf-8"?>
-<ds:datastoreItem xmlns:ds="http://schemas.openxmlformats.org/officeDocument/2006/customXml" ds:itemID="{A9EC4C8B-F4FD-4B33-B341-E9746AA367D7}">
+<ds:datastoreItem xmlns:ds="http://schemas.openxmlformats.org/officeDocument/2006/customXml" ds:itemID="{482FE62F-9227-4D98-9D47-8799EC88180F}">
   <ds:schemaRefs>
     <ds:schemaRef ds:uri="http://schemas.openxmlformats.org/officeDocument/2006/bibliography"/>
   </ds:schemaRefs>

</xml_diff>

<commit_message>
OOPDraw -  documentation corrections
</commit_message>
<xml_diff>
--- a/OOPDraw/OOPDraw Student Workbook.docx
+++ b/OOPDraw/OOPDraw Student Workbook.docx
@@ -1018,14 +1018,8 @@
         <w:lastRenderedPageBreak/>
         <w:fldChar w:fldCharType="end"/>
       </w:r>
-    </w:p>
-    <w:p>
-      <w:pPr>
-        <w:pStyle w:val="Heading1"/>
-      </w:pPr>
       <w:bookmarkStart w:id="0" w:name="_Toc506560219"/>
       <w:r>
-        <w:lastRenderedPageBreak/>
         <w:t>Exercise 1: Setting up the project</w:t>
       </w:r>
       <w:bookmarkEnd w:id="0"/>
@@ -1269,7 +1263,13 @@
         <w:t xml:space="preserve">, </w:t>
       </w:r>
       <w:r>
-        <w:t>and in the new dialog enter the text ‘Draw Rectangle’:</w:t>
+        <w:t xml:space="preserve">and in the new dialog enter the text ‘Draw </w:t>
+      </w:r>
+      <w:r>
+        <w:t>Triangle’</w:t>
+      </w:r>
+      <w:r>
+        <w:t>:</w:t>
       </w:r>
     </w:p>
     <w:p>
@@ -2378,7 +2378,13 @@
     </w:p>
     <w:p>
       <w:r>
-        <w:t>A few refinements are needed: get rid of that cartoon Turtle; thinner lines, perhaps.  But let’s also take the opportunity to move the code for drawing a triangle into a re-usable function, and one that allows us to specify the size and location, and then call the function such that the triangle is drawn from the place on screen where the mouse is clicked:</w:t>
+        <w:t xml:space="preserve">A few refinements are needed: get rid of that cartoon Turtle; thinner lines, perhaps.  But let’s also take the opportunity to move the code for drawing a triangle into a re-usable function, and one that allows us to specify the </w:t>
+      </w:r>
+      <w:r>
+        <w:t>location and size (side length)</w:t>
+      </w:r>
+      <w:r>
+        <w:t>, and then call the function such that the triangle is drawn from the place on screen where the mouse is clicked:</w:t>
       </w:r>
     </w:p>
     <w:p>
@@ -3181,7 +3187,18 @@
       </w:r>
       <w:proofErr w:type="spellEnd"/>
       <w:r>
-        <w:t>(50);</w:t>
+        <w:t>(</w:t>
+      </w:r>
+      <w:proofErr w:type="spellStart"/>
+      <w:r>
+        <w:rPr>
+          <w:highlight w:val="yellow"/>
+        </w:rPr>
+        <w:t>sideLength</w:t>
+      </w:r>
+      <w:proofErr w:type="spellEnd"/>
+      <w:r>
+        <w:t>);</w:t>
       </w:r>
     </w:p>
     <w:p>
@@ -4904,7 +4921,13 @@
         </w:numPr>
       </w:pPr>
       <w:r>
-        <w:t xml:space="preserve">There are five properties, each holding a piece of information about a </w:t>
+        <w:t>There are f</w:t>
+      </w:r>
+      <w:r>
+        <w:t xml:space="preserve">our </w:t>
+      </w:r>
+      <w:r>
+        <w:t xml:space="preserve">properties, each holding a piece of information about a </w:t>
       </w:r>
       <w:proofErr w:type="gramStart"/>
       <w:r>
@@ -4978,7 +5001,7 @@
         <w:t xml:space="preserve">instances </w:t>
       </w:r>
       <w:r>
-        <w:t xml:space="preserve">(think of them as the actual cookies) are made with it.  This is done by calling a the </w:t>
+        <w:t xml:space="preserve">(think of them as the actual cookies) are made with it.  This is done by calling a </w:t>
       </w:r>
       <w:proofErr w:type="gramStart"/>
       <w:r>
@@ -5028,7 +5051,13 @@
         <w:t>template</w:t>
       </w:r>
       <w:r>
-        <w:t xml:space="preserve"> that defines a type (Square) and from which you can create multiple objects (also known as </w:t>
+        <w:t xml:space="preserve"> that defines a type (</w:t>
+      </w:r>
+      <w:r>
+        <w:t>Rectangle</w:t>
+      </w:r>
+      <w:r>
+        <w:t xml:space="preserve">) and from which you can create multiple objects (also known as </w:t>
       </w:r>
       <w:r>
         <w:rPr>
@@ -5051,7 +5080,13 @@
         <w:t>constructor</w:t>
       </w:r>
       <w:r>
-        <w:t xml:space="preserve"> is the function that is used to create a new instance of that type (in this case to create a new Square). Its parameters specify the values that you must provide to create an instance, and in the body of the constructor these parameters are used to set up the individual properties.  (Many people comment that it looks a bit wasteful copying each parameter into a similarly-named property, but you’ll soon get used to it.  Some programming languages have side-stepped this apparent repetition.)</w:t>
+        <w:t xml:space="preserve"> is the function that is used to create a new instance of that type (in this case to create a new </w:t>
+      </w:r>
+      <w:r>
+        <w:t>Rectangle</w:t>
+      </w:r>
+      <w:r>
+        <w:t>). Its parameters specify the values that you must provide to create an instance, and in the body of the constructor these parameters are used to set up the individual properties.  (Many people comment that it looks a bit wasteful copying each parameter into a similarly-named property, but you’ll soon get used to it.  Some programming languages have side-stepped this apparent repetition.)</w:t>
       </w:r>
     </w:p>
     <w:p>
@@ -6944,7 +6979,19 @@
       </w:r>
       <w:proofErr w:type="spellEnd"/>
       <w:r>
-        <w:t xml:space="preserve"> about a square (for the purpose of the application we are developing, that is) and it should know how to do everything that we might want to do to a square.</w:t>
+        <w:t xml:space="preserve"> about a </w:t>
+      </w:r>
+      <w:r>
+        <w:t>rectangle</w:t>
+      </w:r>
+      <w:r>
+        <w:t xml:space="preserve"> (for the purpose of the application we are developing, that is) and it should know how to do everything that we might want to do to a </w:t>
+      </w:r>
+      <w:r>
+        <w:t>rectangle</w:t>
+      </w:r>
+      <w:r>
+        <w:t>.</w:t>
       </w:r>
     </w:p>
     <w:p>
@@ -9148,7 +9195,15 @@
         <w:t>Rectangle</w:t>
       </w:r>
       <w:r>
-        <w:t xml:space="preserve">, the second a Circle and so on. </w:t>
+        <w:t xml:space="preserve">, the second a </w:t>
+      </w:r>
+      <w:proofErr w:type="spellStart"/>
+      <w:r>
+        <w:t>EquilateralTriangle</w:t>
+      </w:r>
+      <w:proofErr w:type="spellEnd"/>
+      <w:r>
+        <w:t xml:space="preserve"> and so on. </w:t>
       </w:r>
       <w:r>
         <w:t>W</w:t>
@@ -10287,7 +10342,21 @@
         <w:t>type</w:t>
       </w:r>
       <w:r>
-        <w:t xml:space="preserve"> called Shape, which does have a Draw method, and then specify that both Square and Circle (and any new shape type we define) are in fact Shapes. So here’ the new </w:t>
+        <w:t xml:space="preserve"> called Shape, which does have a Draw method, and then specify that both </w:t>
+      </w:r>
+      <w:r>
+        <w:t>Rectangle</w:t>
+      </w:r>
+      <w:r>
+        <w:t xml:space="preserve"> and </w:t>
+      </w:r>
+      <w:proofErr w:type="spellStart"/>
+      <w:r>
+        <w:t>EquilateralTriangle</w:t>
+      </w:r>
+      <w:proofErr w:type="spellEnd"/>
+      <w:r>
+        <w:t xml:space="preserve"> (and any new shape type we define) are in fact Shapes. So here’ the new </w:t>
       </w:r>
       <w:r>
         <w:t>type</w:t>
@@ -17272,7 +17341,13 @@
         <w:rPr>
           <w:rStyle w:val="CodeChar"/>
         </w:rPr>
-        <w:t>, Square</w:t>
+        <w:t xml:space="preserve">, </w:t>
+      </w:r>
+      <w:r>
+        <w:rPr>
+          <w:rStyle w:val="CodeChar"/>
+        </w:rPr>
+        <w:t>Square</w:t>
       </w:r>
       <w:r>
         <w:t>,</w:t>
@@ -19619,7 +19694,15 @@
         <w:t>2</w:t>
       </w:r>
       <w:r>
-        <w:t xml:space="preserve"> = k, but where a and b are set to 1 for a circle (and k would then be the square of the radius).  But if you did this in our drawing program, would you make </w:t>
+        <w:t xml:space="preserve"> = k, but where a and b are set to 1 for a circle (and k would then be the </w:t>
+      </w:r>
+      <w:r>
+        <w:t>square</w:t>
+      </w:r>
+      <w:bookmarkStart w:id="7" w:name="_GoBack"/>
+      <w:bookmarkEnd w:id="7"/>
+      <w:r>
+        <w:t xml:space="preserve"> of the radius).  But if you did this in our drawing program, would you make </w:t>
       </w:r>
       <w:r>
         <w:rPr>
@@ -19738,12 +19821,12 @@
       <w:pPr>
         <w:pStyle w:val="Heading1"/>
       </w:pPr>
-      <w:bookmarkStart w:id="7" w:name="_Toc506560225"/>
+      <w:bookmarkStart w:id="8" w:name="_Toc506560225"/>
       <w:r>
         <w:lastRenderedPageBreak/>
         <w:t>Exercise 7: Introducing Information Hiding</w:t>
       </w:r>
-      <w:bookmarkEnd w:id="7"/>
+      <w:bookmarkEnd w:id="8"/>
     </w:p>
     <w:p>
       <w:r>
@@ -30876,7 +30959,7 @@
       <w:pPr>
         <w:pStyle w:val="Heading1"/>
       </w:pPr>
-      <w:bookmarkStart w:id="8" w:name="_Toc506560226"/>
+      <w:bookmarkStart w:id="9" w:name="_Toc506560226"/>
       <w:r>
         <w:lastRenderedPageBreak/>
         <w:t xml:space="preserve">Exercise </w:t>
@@ -30887,7 +30970,7 @@
       <w:r>
         <w:t>: Adding a Resize action</w:t>
       </w:r>
-      <w:bookmarkEnd w:id="8"/>
+      <w:bookmarkEnd w:id="9"/>
     </w:p>
     <w:p>
       <w:r>
@@ -32832,7 +32915,7 @@
       <w:pPr>
         <w:pStyle w:val="Heading1"/>
       </w:pPr>
-      <w:bookmarkStart w:id="9" w:name="_Toc506560227"/>
+      <w:bookmarkStart w:id="10" w:name="_Toc506560227"/>
       <w:r>
         <w:lastRenderedPageBreak/>
         <w:t xml:space="preserve">Exercise 9: </w:t>
@@ -32852,7 +32935,7 @@
       <w:r>
         <w:t>, using association and delegation</w:t>
       </w:r>
-      <w:bookmarkEnd w:id="9"/>
+      <w:bookmarkEnd w:id="10"/>
     </w:p>
     <w:p>
       <w:r>
@@ -33700,8 +33783,6 @@
           <w:szCs w:val="19"/>
         </w:rPr>
       </w:pPr>
-      <w:bookmarkStart w:id="10" w:name="_GoBack"/>
-      <w:bookmarkEnd w:id="10"/>
     </w:p>
     <w:p>
       <w:pPr>
@@ -37965,7 +38046,7 @@
           <w:rPr>
             <w:noProof/>
           </w:rPr>
-          <w:t>41</w:t>
+          <w:t>34</w:t>
         </w:r>
         <w:r>
           <w:rPr>
@@ -39759,7 +39840,7 @@
 </file>
 
 <file path=customXml/itemProps1.xml><?xml version="1.0" encoding="utf-8"?>
-<ds:datastoreItem xmlns:ds="http://schemas.openxmlformats.org/officeDocument/2006/customXml" ds:itemID="{A9C28559-FB7D-48E3-974D-B1EF4BCE4F7F}">
+<ds:datastoreItem xmlns:ds="http://schemas.openxmlformats.org/officeDocument/2006/customXml" ds:itemID="{2E5E46F2-6663-4FF8-872F-B985AC3A6E92}">
   <ds:schemaRefs>
     <ds:schemaRef ds:uri="http://schemas.openxmlformats.org/officeDocument/2006/bibliography"/>
   </ds:schemaRefs>

</xml_diff>